<commit_message>
updated dev timeline screenshots
</commit_message>
<xml_diff>
--- a/Groce_report.docx
+++ b/Groce_report.docx
@@ -562,10 +562,10 @@
           <w:noProof/>
         </w:rPr>
         <w:drawing>
-          <wp:inline distT="0" distB="0" distL="0" distR="0" wp14:anchorId="3E29B925" wp14:editId="61B09FC0">
-            <wp:extent cx="4587240" cy="6149340"/>
-            <wp:effectExtent l="0" t="0" r="3810" b="3810"/>
-            <wp:docPr id="1" name="Picture 1" descr="C:\Users\Kris\AppData\Local\Microsoft\Windows\INetCache\Content.Word\screencapture-github-jva15-GROCLIST-commits-master-1501540494063.png"/>
+          <wp:inline distT="0" distB="0" distL="0" distR="0" wp14:anchorId="3C08F5CA" wp14:editId="3ECA210C">
+            <wp:extent cx="4826000" cy="8661400"/>
+            <wp:effectExtent l="0" t="0" r="0" b="6350"/>
+            <wp:docPr id="8" name="Picture 8" descr="C:\Users\Kris\AppData\Local\Microsoft\Windows\INetCache\Content.Word\screencapture-github-jva15-GROCLIST-commits-master-1501719942462.png"/>
             <wp:cNvGraphicFramePr>
               <a:graphicFrameLocks xmlns:a="http://schemas.openxmlformats.org/drawingml/2006/main" noChangeAspect="1"/>
             </wp:cNvGraphicFramePr>
@@ -573,7 +573,7 @@
               <a:graphicData uri="http://schemas.openxmlformats.org/drawingml/2006/picture">
                 <pic:pic xmlns:pic="http://schemas.openxmlformats.org/drawingml/2006/picture">
                   <pic:nvPicPr>
-                    <pic:cNvPr id="0" name="Picture 1" descr="C:\Users\Kris\AppData\Local\Microsoft\Windows\INetCache\Content.Word\screencapture-github-jva15-GROCLIST-commits-master-1501540494063.png"/>
+                    <pic:cNvPr id="0" name="Picture 6" descr="C:\Users\Kris\AppData\Local\Microsoft\Windows\INetCache\Content.Word\screencapture-github-jva15-GROCLIST-commits-master-1501719942462.png"/>
                     <pic:cNvPicPr>
                       <a:picLocks noChangeAspect="1" noChangeArrowheads="1"/>
                     </pic:cNvPicPr>
@@ -594,7 +594,7 @@
                   <pic:spPr bwMode="auto">
                     <a:xfrm>
                       <a:off x="0" y="0"/>
-                      <a:ext cx="4587609" cy="6149834"/>
+                      <a:ext cx="4826349" cy="8662026"/>
                     </a:xfrm>
                     <a:prstGeom prst="rect">
                       <a:avLst/>
@@ -610,15 +610,21 @@
           </wp:inline>
         </w:drawing>
       </w:r>
+    </w:p>
+    <w:p>
+      <w:pPr>
+        <w:pStyle w:val="Heading2"/>
+      </w:pPr>
       <w:r>
         <w:rPr>
           <w:noProof/>
         </w:rPr>
+        <w:lastRenderedPageBreak/>
         <w:drawing>
-          <wp:inline distT="0" distB="0" distL="0" distR="0" wp14:anchorId="6224D07A" wp14:editId="395ECEC8">
-            <wp:extent cx="5486400" cy="1516380"/>
-            <wp:effectExtent l="0" t="0" r="0" b="7620"/>
-            <wp:docPr id="2" name="Picture 2"/>
+          <wp:inline distT="0" distB="0" distL="0" distR="0">
+            <wp:extent cx="4926330" cy="9128760"/>
+            <wp:effectExtent l="0" t="0" r="7620" b="0"/>
+            <wp:docPr id="7" name="Picture 7" descr="C:\Users\Kris\AppData\Local\Microsoft\Windows\INetCache\Content.Word\screencapture-github-jva15-GROCLIST-commits-master-1501719963081.png"/>
             <wp:cNvGraphicFramePr>
               <a:graphicFrameLocks xmlns:a="http://schemas.openxmlformats.org/drawingml/2006/main" noChangeAspect="1"/>
             </wp:cNvGraphicFramePr>
@@ -626,23 +632,36 @@
               <a:graphicData uri="http://schemas.openxmlformats.org/drawingml/2006/picture">
                 <pic:pic xmlns:pic="http://schemas.openxmlformats.org/drawingml/2006/picture">
                   <pic:nvPicPr>
-                    <pic:cNvPr id="1" name=""/>
-                    <pic:cNvPicPr/>
+                    <pic:cNvPr id="0" name="Picture 5" descr="C:\Users\Kris\AppData\Local\Microsoft\Windows\INetCache\Content.Word\screencapture-github-jva15-GROCLIST-commits-master-1501719963081.png"/>
+                    <pic:cNvPicPr>
+                      <a:picLocks noChangeAspect="1" noChangeArrowheads="1"/>
+                    </pic:cNvPicPr>
                   </pic:nvPicPr>
                   <pic:blipFill>
-                    <a:blip r:embed="rId9"/>
+                    <a:blip r:embed="rId9" cstate="print">
+                      <a:extLst>
+                        <a:ext uri="{28A0092B-C50C-407E-A947-70E740481C1C}">
+                          <a14:useLocalDpi xmlns:a14="http://schemas.microsoft.com/office/drawing/2010/main" val="0"/>
+                        </a:ext>
+                      </a:extLst>
+                    </a:blip>
+                    <a:srcRect/>
                     <a:stretch>
                       <a:fillRect/>
                     </a:stretch>
                   </pic:blipFill>
-                  <pic:spPr>
+                  <pic:spPr bwMode="auto">
                     <a:xfrm>
                       <a:off x="0" y="0"/>
-                      <a:ext cx="5486400" cy="1516380"/>
+                      <a:ext cx="4926330" cy="9128760"/>
                     </a:xfrm>
                     <a:prstGeom prst="rect">
                       <a:avLst/>
                     </a:prstGeom>
+                    <a:noFill/>
+                    <a:ln>
+                      <a:noFill/>
+                    </a:ln>
                   </pic:spPr>
                 </pic:pic>
               </a:graphicData>
@@ -650,13 +669,9 @@
           </wp:inline>
         </w:drawing>
       </w:r>
-    </w:p>
-    <w:p>
-      <w:pPr>
-        <w:pStyle w:val="Heading1"/>
-      </w:pPr>
-    </w:p>
-    <w:p/>
+      <w:bookmarkStart w:id="5" w:name="_GoBack"/>
+      <w:bookmarkEnd w:id="5"/>
+    </w:p>
     <w:p>
       <w:pPr>
         <w:pStyle w:val="Heading1"/>
@@ -736,6 +751,30 @@
       </w:pPr>
       <w:r>
         <w:t>Graphing Implementation</w:t>
+      </w:r>
+    </w:p>
+    <w:p>
+      <w:pPr>
+        <w:pStyle w:val="ListParagraph"/>
+        <w:numPr>
+          <w:ilvl w:val="0"/>
+          <w:numId w:val="27"/>
+        </w:numPr>
+      </w:pPr>
+      <w:r>
+        <w:t>Expiration Date Service</w:t>
+      </w:r>
+    </w:p>
+    <w:p>
+      <w:pPr>
+        <w:pStyle w:val="ListParagraph"/>
+        <w:numPr>
+          <w:ilvl w:val="0"/>
+          <w:numId w:val="27"/>
+        </w:numPr>
+      </w:pPr>
+      <w:r>
+        <w:t>Location Detection</w:t>
       </w:r>
     </w:p>
     <w:p>
@@ -906,8 +945,6 @@
       <w:pPr>
         <w:pStyle w:val="Heading1"/>
       </w:pPr>
-      <w:bookmarkStart w:id="5" w:name="_GoBack"/>
-      <w:bookmarkEnd w:id="5"/>
       <w:r>
         <w:t>Features Implemented</w:t>
       </w:r>
@@ -1255,7 +1292,7 @@
       <w:rPr>
         <w:noProof/>
       </w:rPr>
-      <w:t>4</w:t>
+      <w:t>5</w:t>
     </w:r>
     <w:r>
       <w:fldChar w:fldCharType="end"/>

</xml_diff>